<commit_message>
Tweaks to LightHead and Save File doc
Adding / removing enables for various functions for LightHeads
Clarification for Save File Doc
</commit_message>
<xml_diff>
--- a/Documents/Save File Documentation.docx
+++ b/Documents/Save File Documentation.docx
@@ -16,13 +16,8 @@
         <w:pStyle w:val="Subtitle"/>
         <w:jc w:val="center"/>
       </w:pPr>
-      <w:proofErr w:type="spellStart"/>
-      <w:r>
-        <w:t>Phaser</w:t>
-      </w:r>
-      <w:proofErr w:type="spellEnd"/>
-      <w:r>
-        <w:t xml:space="preserve"> Configurator</w:t>
+      <w:r>
+        <w:t>Phaser Configurator</w:t>
       </w:r>
     </w:p>
     <w:p>
@@ -31,15 +26,55 @@
         <w:jc w:val="both"/>
       </w:pPr>
       <w:r>
+        <w:t>The Phaser Configurator Save Files store information about a single bar designed in the Configurator (as well as some supporting documentation).  It consists of three Compound Tags and three List Tags inside of the Root Compound Tag:</w:t>
+      </w:r>
+    </w:p>
+    <w:p>
+      <w:pPr>
+        <w:pBdr>
+          <w:bottom w:val="single" w:sz="6" w:space="1" w:color="auto"/>
+        </w:pBdr>
+        <w:ind w:firstLine="720"/>
+        <w:jc w:val="both"/>
+      </w:pPr>
+      <w:r>
         <w:t xml:space="preserve">The </w:t>
       </w:r>
-      <w:proofErr w:type="spellStart"/>
-      <w:r>
-        <w:t>Phaser</w:t>
-      </w:r>
-      <w:proofErr w:type="spellEnd"/>
-      <w:r>
-        <w:t xml:space="preserve"> Configurator Save Files store information about a single bar designed in the Configurator (as well as some supporting documentation).  It consists of three Compound Tags and three List Tags inside of the Root Compound Tag:</w:t>
+      <w:r>
+        <w:rPr>
+          <w:rStyle w:val="TagName"/>
+        </w:rPr>
+        <w:t>ordr</w:t>
+      </w:r>
+      <w:r>
+        <w:t xml:space="preserve"> Compound Tag contains metadata on the order itself – the name of the customer (as the String Tag </w:t>
+      </w:r>
+      <w:r>
+        <w:rPr>
+          <w:rStyle w:val="TagName"/>
+        </w:rPr>
+        <w:t>name</w:t>
+      </w:r>
+      <w:r>
+        <w:t xml:space="preserve">), the order number (as the String Tag </w:t>
+      </w:r>
+      <w:r>
+        <w:rPr>
+          <w:rStyle w:val="TagName"/>
+        </w:rPr>
+        <w:t>num</w:t>
+      </w:r>
+      <w:r>
+        <w:t xml:space="preserve">), and any notes on the order itself (as the String Tag </w:t>
+      </w:r>
+      <w:r>
+        <w:rPr>
+          <w:rStyle w:val="TagName"/>
+        </w:rPr>
+        <w:t>note</w:t>
+      </w:r>
+      <w:r>
+        <w:t>).</w:t>
       </w:r>
     </w:p>
     <w:p>
@@ -47,66 +82,17 @@
         <w:ind w:firstLine="720"/>
         <w:jc w:val="both"/>
       </w:pPr>
+      <w:bookmarkStart w:id="0" w:name="_GoBack"/>
+      <w:bookmarkEnd w:id="0"/>
       <w:r>
         <w:t xml:space="preserve">The </w:t>
       </w:r>
-      <w:proofErr w:type="spellStart"/>
-      <w:r>
-        <w:rPr>
-          <w:rStyle w:val="TagName"/>
-        </w:rPr>
-        <w:t>ordr</w:t>
-      </w:r>
-      <w:proofErr w:type="spellEnd"/>
-      <w:r>
-        <w:t xml:space="preserve"> Compound Tag contains metadata on the order itself – the name of the customer (as the String Tag </w:t>
-      </w:r>
-      <w:r>
-        <w:rPr>
-          <w:rStyle w:val="TagName"/>
-        </w:rPr>
-        <w:t>name</w:t>
-      </w:r>
-      <w:r>
-        <w:t xml:space="preserve">), the order number (as the String Tag </w:t>
-      </w:r>
-      <w:proofErr w:type="spellStart"/>
-      <w:r>
-        <w:rPr>
-          <w:rStyle w:val="TagName"/>
-        </w:rPr>
-        <w:t>num</w:t>
-      </w:r>
-      <w:proofErr w:type="spellEnd"/>
-      <w:r>
-        <w:t xml:space="preserve">), and any notes on the order itself (as the String Tag </w:t>
-      </w:r>
-      <w:r>
-        <w:rPr>
-          <w:rStyle w:val="TagName"/>
-        </w:rPr>
-        <w:t>note</w:t>
-      </w:r>
-      <w:r>
-        <w:t>).</w:t>
-      </w:r>
-    </w:p>
-    <w:p>
-      <w:pPr>
-        <w:ind w:firstLine="720"/>
-        <w:jc w:val="both"/>
-      </w:pPr>
-      <w:proofErr w:type="gramStart"/>
-      <w:r>
-        <w:t xml:space="preserve">The </w:t>
-      </w:r>
       <w:r>
         <w:rPr>
           <w:rStyle w:val="TagName"/>
         </w:rPr>
         <w:t>opts</w:t>
       </w:r>
-      <w:proofErr w:type="gramEnd"/>
       <w:r>
         <w:t xml:space="preserve"> Compound Tag contains information regarding selections for each accessory:</w:t>
       </w:r>
@@ -153,14 +139,12 @@
       <w:r>
         <w:t xml:space="preserve">Byte </w:t>
       </w:r>
-      <w:proofErr w:type="spellStart"/>
       <w:r>
         <w:rPr>
           <w:rStyle w:val="TagName"/>
         </w:rPr>
         <w:t>tdop</w:t>
       </w:r>
-      <w:proofErr w:type="spellEnd"/>
       <w:r>
         <w:t xml:space="preserve"> </w:t>
       </w:r>
@@ -171,23 +155,7 @@
         <w:t xml:space="preserve"> </w:t>
       </w:r>
       <w:r>
-        <w:t xml:space="preserve">The traffic director option that the bar is using.  The values correspond to the values of the </w:t>
-      </w:r>
-      <w:proofErr w:type="spellStart"/>
-      <w:r>
-        <w:t>TDOption</w:t>
-      </w:r>
-      <w:proofErr w:type="spellEnd"/>
-      <w:r>
-        <w:t xml:space="preserve"> enumeration in the </w:t>
-      </w:r>
-      <w:proofErr w:type="spellStart"/>
-      <w:r>
-        <w:t>LightDict</w:t>
-      </w:r>
-      <w:proofErr w:type="spellEnd"/>
-      <w:r>
-        <w:t xml:space="preserve"> file:</w:t>
+        <w:t>The traffic director option that the bar is using.  The values correspond to the values of the TDOption enumeration in the LightDict file:</w:t>
       </w:r>
     </w:p>
     <w:p>
@@ -262,14 +230,12 @@
       <w:r>
         <w:t xml:space="preserve">Byte </w:t>
       </w:r>
-      <w:proofErr w:type="spellStart"/>
       <w:r>
         <w:rPr>
           <w:rStyle w:val="TagName"/>
         </w:rPr>
         <w:t>cabt</w:t>
       </w:r>
-      <w:proofErr w:type="spellEnd"/>
       <w:r>
         <w:t xml:space="preserve"> – Applies only if they do not use the CAN Module.  0 if the bar uses the single-cable option, 1 if it uses the dual-cable option.</w:t>
       </w:r>
@@ -290,14 +256,12 @@
       <w:r>
         <w:t xml:space="preserve">Byte </w:t>
       </w:r>
-      <w:proofErr w:type="spellStart"/>
       <w:r>
         <w:rPr>
           <w:rStyle w:val="TagName"/>
         </w:rPr>
         <w:t>cabl</w:t>
       </w:r>
-      <w:proofErr w:type="spellEnd"/>
       <w:r>
         <w:t xml:space="preserve"> – </w:t>
       </w:r>
@@ -324,14 +288,12 @@
       <w:r>
         <w:t xml:space="preserve">Byte </w:t>
       </w:r>
-      <w:proofErr w:type="spellStart"/>
       <w:r>
         <w:rPr>
           <w:rStyle w:val="TagName"/>
         </w:rPr>
         <w:t>mkit</w:t>
       </w:r>
-      <w:proofErr w:type="spellEnd"/>
       <w:r>
         <w:t xml:space="preserve"> – The mounting kit this bar uses.  0 means no kit, other values minus one is the index from the mounting kit array.</w:t>
       </w:r>
@@ -383,23 +345,7 @@
         <w:t>path</w:t>
       </w:r>
       <w:r>
-        <w:t xml:space="preserve"> – The Unity path used to reach the </w:t>
-      </w:r>
-      <w:proofErr w:type="spellStart"/>
-      <w:r>
-        <w:t>LightHead’s</w:t>
-      </w:r>
-      <w:proofErr w:type="spellEnd"/>
-      <w:r>
-        <w:t xml:space="preserve"> </w:t>
-      </w:r>
-      <w:proofErr w:type="spellStart"/>
-      <w:r>
-        <w:t>GameObject</w:t>
-      </w:r>
-      <w:proofErr w:type="spellEnd"/>
-      <w:r>
-        <w:t>.  Used as an identifier.</w:t>
+        <w:t xml:space="preserve"> – The Unity path used to reach the LightHead’s GameObject.  Used as an identifier.</w:t>
       </w:r>
     </w:p>
     <w:p>
@@ -418,14 +364,12 @@
       <w:r>
         <w:t xml:space="preserve">String </w:t>
       </w:r>
-      <w:proofErr w:type="spellStart"/>
       <w:r>
         <w:rPr>
           <w:rStyle w:val="TagName"/>
         </w:rPr>
         <w:t>optc</w:t>
       </w:r>
-      <w:proofErr w:type="spellEnd"/>
       <w:r>
         <w:t xml:space="preserve"> – If the head is not fully defined, this Tag does not exist.  Otherwise, this Tag contains the part prefix of the optic the head uses.</w:t>
       </w:r>
@@ -446,14 +390,12 @@
       <w:r>
         <w:t xml:space="preserve">String </w:t>
       </w:r>
-      <w:proofErr w:type="spellStart"/>
       <w:r>
         <w:rPr>
           <w:rStyle w:val="TagName"/>
         </w:rPr>
         <w:t>styl</w:t>
       </w:r>
-      <w:proofErr w:type="spellEnd"/>
       <w:r>
         <w:t xml:space="preserve"> – If the head is not fully defined, this Tag does not exist.  Otherwise, this Tag contains the style name of the optic the head uses.</w:t>
       </w:r>
@@ -474,14 +416,12 @@
       <w:r>
         <w:t xml:space="preserve">Byte </w:t>
       </w:r>
-      <w:proofErr w:type="spellStart"/>
       <w:r>
         <w:rPr>
           <w:rStyle w:val="TagName"/>
         </w:rPr>
         <w:t>func</w:t>
       </w:r>
-      <w:proofErr w:type="spellEnd"/>
       <w:r>
         <w:t xml:space="preserve"> – This is a bit field of every Basic Function this head uses.  The corresponding bits are these:</w:t>
       </w:r>
@@ -832,30 +772,17 @@
         <w:jc w:val="both"/>
       </w:pPr>
       <w:r>
+        <w:lastRenderedPageBreak/>
         <w:t xml:space="preserve">The </w:t>
       </w:r>
-      <w:proofErr w:type="spellStart"/>
       <w:r>
         <w:rPr>
           <w:rStyle w:val="TagName"/>
         </w:rPr>
         <w:t>soc</w:t>
       </w:r>
-      <w:proofErr w:type="spellEnd"/>
-      <w:r>
-        <w:t xml:space="preserve"> List Tag is of type Compound, and contains information about the size of the lights, by manipulating the </w:t>
-      </w:r>
-      <w:proofErr w:type="spellStart"/>
-      <w:r>
-        <w:t>SizeOptionControl</w:t>
-      </w:r>
-      <w:proofErr w:type="spellEnd"/>
-      <w:r>
-        <w:t xml:space="preserve"> Components on the Bar.  Each element only contains two Tags: a </w:t>
-      </w:r>
-      <w:r>
-        <w:lastRenderedPageBreak/>
-        <w:t xml:space="preserve">String Tag called </w:t>
+      <w:r>
+        <w:t xml:space="preserve"> List Tag is of type Compound, and contains information about the size of the lights, by manipulating the SizeOptionControl Components on the Bar.  Each element only contains two Tags: a String Tag called </w:t>
       </w:r>
       <w:r>
         <w:rPr>
@@ -864,23 +791,7 @@
         <w:t>path</w:t>
       </w:r>
       <w:r>
-        <w:t xml:space="preserve"> that contains the Unity path used to reach the </w:t>
-      </w:r>
-      <w:proofErr w:type="spellStart"/>
-      <w:r>
-        <w:t>SizeOptionControl’s</w:t>
-      </w:r>
-      <w:proofErr w:type="spellEnd"/>
-      <w:r>
-        <w:t xml:space="preserve"> </w:t>
-      </w:r>
-      <w:proofErr w:type="spellStart"/>
-      <w:r>
-        <w:t>GameObject</w:t>
-      </w:r>
-      <w:proofErr w:type="spellEnd"/>
-      <w:r>
-        <w:t xml:space="preserve"> (used as an identifier like the </w:t>
+        <w:t xml:space="preserve"> that contains the Unity path used to reach the SizeOptionControl’s GameObject (used as an identifier like the </w:t>
       </w:r>
       <w:r>
         <w:rPr>
@@ -891,14 +802,12 @@
       <w:r>
         <w:t xml:space="preserve"> Tag’s elements), and a Byte Tag called </w:t>
       </w:r>
-      <w:proofErr w:type="spellStart"/>
       <w:r>
         <w:rPr>
           <w:rStyle w:val="TagName"/>
         </w:rPr>
         <w:t>isLg</w:t>
       </w:r>
-      <w:proofErr w:type="spellEnd"/>
       <w:r>
         <w:t xml:space="preserve"> </w:t>
       </w:r>
@@ -940,23 +849,7 @@
         <w:t xml:space="preserve"> that contains the Unity path used to </w:t>
       </w:r>
       <w:r>
-        <w:t xml:space="preserve">reach the </w:t>
-      </w:r>
-      <w:proofErr w:type="spellStart"/>
-      <w:r>
-        <w:t>BarSegment</w:t>
-      </w:r>
-      <w:proofErr w:type="spellEnd"/>
-      <w:r>
-        <w:t xml:space="preserve"> </w:t>
-      </w:r>
-      <w:proofErr w:type="spellStart"/>
-      <w:r>
-        <w:t>GameObject</w:t>
-      </w:r>
-      <w:proofErr w:type="spellEnd"/>
-      <w:r>
-        <w:t xml:space="preserve"> (as that’s the Component that manages the lenses), and a String Tag called </w:t>
+        <w:t xml:space="preserve">reach the BarSegment GameObject (as that’s the Component that manages the lenses), and a String Tag called </w:t>
       </w:r>
       <w:r>
         <w:rPr>
@@ -986,15 +879,7 @@
         <w:t>pats</w:t>
       </w:r>
       <w:r>
-        <w:t xml:space="preserve"> Compound Tag contains information about the patterns all of the light heads use for each of the individual functions.  It contains 19 Compound Tags, an </w:t>
-      </w:r>
-      <w:proofErr w:type="spellStart"/>
-      <w:r>
-        <w:t>IntArray</w:t>
-      </w:r>
-      <w:proofErr w:type="spellEnd"/>
-      <w:r>
-        <w:t xml:space="preserve"> Tag, and typically a Byte Tag.  </w:t>
+        <w:t xml:space="preserve"> Compound Tag contains information about the patterns all of the light heads use for each of the individual functions.  It contains 19 Compound Tags, an IntArray Tag, and typically a Byte Tag.  </w:t>
       </w:r>
     </w:p>
     <w:p>
@@ -1006,15 +891,7 @@
         <w:jc w:val="both"/>
       </w:pPr>
       <w:r>
-        <w:t xml:space="preserve">The </w:t>
-      </w:r>
-      <w:proofErr w:type="spellStart"/>
-      <w:r>
-        <w:t>IntArray</w:t>
-      </w:r>
-      <w:proofErr w:type="spellEnd"/>
-      <w:r>
-        <w:t xml:space="preserve"> Tag is called </w:t>
+        <w:t xml:space="preserve">The IntArray Tag is called </w:t>
       </w:r>
       <w:r>
         <w:rPr>
@@ -1462,13 +1339,8 @@
               <w:jc w:val="center"/>
             </w:pPr>
             <w:r>
-              <w:t xml:space="preserve">Both Flash </w:t>
-            </w:r>
-            <w:proofErr w:type="spellStart"/>
-            <w:r>
-              <w:t>funcs</w:t>
-            </w:r>
-            <w:proofErr w:type="spellEnd"/>
+              <w:t>Both Flash funcs</w:t>
+            </w:r>
           </w:p>
         </w:tc>
         <w:tc>
@@ -1775,14 +1647,12 @@
       <w:r>
         <w:t xml:space="preserve"> Tag is called </w:t>
       </w:r>
-      <w:proofErr w:type="spellStart"/>
       <w:r>
         <w:rPr>
           <w:rStyle w:val="TagName"/>
         </w:rPr>
         <w:t>prog</w:t>
       </w:r>
-      <w:proofErr w:type="spellEnd"/>
       <w:r>
         <w:t xml:space="preserve">, and contains the default program that the </w:t>
       </w:r>
@@ -1859,14 +1729,12 @@
               </w:tabs>
               <w:jc w:val="center"/>
             </w:pPr>
-            <w:proofErr w:type="spellStart"/>
             <w:r>
               <w:rPr>
                 <w:rStyle w:val="TagName"/>
               </w:rPr>
               <w:t>lall</w:t>
             </w:r>
-            <w:proofErr w:type="spellEnd"/>
             <w:r>
               <w:t xml:space="preserve"> – Left Alley</w:t>
             </w:r>
@@ -1883,14 +1751,12 @@
               </w:tabs>
               <w:jc w:val="center"/>
             </w:pPr>
-            <w:proofErr w:type="spellStart"/>
             <w:r>
               <w:rPr>
                 <w:rStyle w:val="TagName"/>
               </w:rPr>
               <w:t>rall</w:t>
             </w:r>
-            <w:proofErr w:type="spellEnd"/>
             <w:r>
               <w:t xml:space="preserve"> – Right Alley</w:t>
             </w:r>
@@ -1907,14 +1773,12 @@
               </w:tabs>
               <w:jc w:val="center"/>
             </w:pPr>
-            <w:proofErr w:type="spellStart"/>
             <w:r>
               <w:rPr>
                 <w:rStyle w:val="TagName"/>
               </w:rPr>
               <w:t>ltai</w:t>
             </w:r>
-            <w:proofErr w:type="spellEnd"/>
             <w:r>
               <w:t xml:space="preserve"> – Turn Left</w:t>
             </w:r>
@@ -1933,14 +1797,12 @@
               </w:tabs>
               <w:jc w:val="center"/>
             </w:pPr>
-            <w:proofErr w:type="spellStart"/>
             <w:r>
               <w:rPr>
                 <w:rStyle w:val="TagName"/>
               </w:rPr>
               <w:t>rtai</w:t>
             </w:r>
-            <w:proofErr w:type="spellEnd"/>
             <w:r>
               <w:t xml:space="preserve"> – Turn Right</w:t>
             </w:r>
@@ -1979,14 +1841,12 @@
               </w:tabs>
               <w:jc w:val="center"/>
             </w:pPr>
-            <w:proofErr w:type="spellStart"/>
             <w:r>
               <w:rPr>
                 <w:rStyle w:val="TagName"/>
               </w:rPr>
               <w:t>cal</w:t>
             </w:r>
-            <w:proofErr w:type="spellEnd"/>
             <w:r>
               <w:t xml:space="preserve"> – Cali T13 Steady</w:t>
             </w:r>
@@ -2003,14 +1863,12 @@
               </w:tabs>
               <w:jc w:val="center"/>
             </w:pPr>
-            <w:proofErr w:type="spellStart"/>
             <w:r>
               <w:rPr>
                 <w:rStyle w:val="TagName"/>
               </w:rPr>
               <w:t>emi</w:t>
             </w:r>
-            <w:proofErr w:type="spellEnd"/>
             <w:r>
               <w:t xml:space="preserve"> – Emitter</w:t>
             </w:r>
@@ -2036,15 +1894,7 @@
               <w:t>l1</w:t>
             </w:r>
             <w:r>
-              <w:t xml:space="preserve"> – </w:t>
-            </w:r>
-            <w:proofErr w:type="spellStart"/>
-            <w:r>
-              <w:t>Prio</w:t>
-            </w:r>
-            <w:proofErr w:type="spellEnd"/>
-            <w:r>
-              <w:t xml:space="preserve"> 1</w:t>
+              <w:t xml:space="preserve"> – Prio 1</w:t>
             </w:r>
           </w:p>
         </w:tc>
@@ -2066,15 +1916,7 @@
               <w:t>l2</w:t>
             </w:r>
             <w:r>
-              <w:t xml:space="preserve"> – </w:t>
-            </w:r>
-            <w:proofErr w:type="spellStart"/>
-            <w:r>
-              <w:t>Prio</w:t>
-            </w:r>
-            <w:proofErr w:type="spellEnd"/>
-            <w:r>
-              <w:t xml:space="preserve"> 2</w:t>
+              <w:t xml:space="preserve"> – Prio 2</w:t>
             </w:r>
           </w:p>
         </w:tc>
@@ -2096,15 +1938,7 @@
               <w:t>l3</w:t>
             </w:r>
             <w:r>
-              <w:t xml:space="preserve"> – </w:t>
-            </w:r>
-            <w:proofErr w:type="spellStart"/>
-            <w:r>
-              <w:t>Prio</w:t>
-            </w:r>
-            <w:proofErr w:type="spellEnd"/>
-            <w:r>
-              <w:t xml:space="preserve"> 3</w:t>
+              <w:t xml:space="preserve"> – Prio 3</w:t>
             </w:r>
           </w:p>
         </w:tc>
@@ -2126,15 +1960,7 @@
               <w:t>l4</w:t>
             </w:r>
             <w:r>
-              <w:t xml:space="preserve"> – </w:t>
-            </w:r>
-            <w:proofErr w:type="spellStart"/>
-            <w:r>
-              <w:t>Prio</w:t>
-            </w:r>
-            <w:proofErr w:type="spellEnd"/>
-            <w:r>
-              <w:t xml:space="preserve"> 4</w:t>
+              <w:t xml:space="preserve"> – Prio 4</w:t>
             </w:r>
           </w:p>
         </w:tc>
@@ -2158,15 +1984,7 @@
               <w:t>l5</w:t>
             </w:r>
             <w:r>
-              <w:t xml:space="preserve"> – </w:t>
-            </w:r>
-            <w:proofErr w:type="spellStart"/>
-            <w:r>
-              <w:t>Prio</w:t>
-            </w:r>
-            <w:proofErr w:type="spellEnd"/>
-            <w:r>
-              <w:t xml:space="preserve"> 5</w:t>
+              <w:t xml:space="preserve"> – Prio 5</w:t>
             </w:r>
           </w:p>
         </w:tc>
@@ -2181,14 +1999,12 @@
               </w:tabs>
               <w:jc w:val="center"/>
             </w:pPr>
-            <w:proofErr w:type="spellStart"/>
             <w:r>
               <w:rPr>
                 <w:rStyle w:val="TagName"/>
               </w:rPr>
               <w:t>tdp</w:t>
             </w:r>
-            <w:proofErr w:type="spellEnd"/>
             <w:r>
               <w:t xml:space="preserve"> – Flashing Pursuit</w:t>
             </w:r>
@@ -2205,14 +2021,12 @@
               </w:tabs>
               <w:jc w:val="center"/>
             </w:pPr>
-            <w:proofErr w:type="spellStart"/>
             <w:r>
               <w:rPr>
                 <w:rStyle w:val="TagName"/>
               </w:rPr>
               <w:t>icl</w:t>
             </w:r>
-            <w:proofErr w:type="spellEnd"/>
             <w:r>
               <w:t xml:space="preserve"> – ICL</w:t>
             </w:r>
@@ -2229,14 +2043,12 @@
               </w:tabs>
               <w:jc w:val="center"/>
             </w:pPr>
-            <w:proofErr w:type="spellStart"/>
             <w:r>
               <w:rPr>
                 <w:rStyle w:val="TagName"/>
               </w:rPr>
               <w:t>afl</w:t>
             </w:r>
-            <w:proofErr w:type="spellEnd"/>
             <w:r>
               <w:t xml:space="preserve"> – Flashing Alley</w:t>
             </w:r>
@@ -2255,14 +2067,12 @@
               </w:tabs>
               <w:jc w:val="center"/>
             </w:pPr>
-            <w:proofErr w:type="spellStart"/>
             <w:r>
               <w:rPr>
                 <w:rStyle w:val="TagName"/>
               </w:rPr>
               <w:t>dcw</w:t>
             </w:r>
-            <w:proofErr w:type="spellEnd"/>
             <w:r>
               <w:t xml:space="preserve"> – DC Warn </w:t>
             </w:r>
@@ -2307,14 +2117,12 @@
               </w:tabs>
               <w:jc w:val="center"/>
             </w:pPr>
-            <w:proofErr w:type="spellStart"/>
             <w:r>
               <w:rPr>
                 <w:rStyle w:val="TagName"/>
               </w:rPr>
               <w:t>traf</w:t>
             </w:r>
-            <w:proofErr w:type="spellEnd"/>
             <w:r>
               <w:t xml:space="preserve"> – Traffic Director</w:t>
             </w:r>
@@ -2387,7 +2195,6 @@
         </w:rPr>
         <w:t xml:space="preserve">Not used by </w:t>
       </w:r>
-      <w:proofErr w:type="spellStart"/>
       <w:r>
         <w:rPr>
           <w:rStyle w:val="TagName"/>
@@ -2396,7 +2203,6 @@
         </w:rPr>
         <w:t>traf</w:t>
       </w:r>
-      <w:proofErr w:type="spellEnd"/>
       <w:r>
         <w:rPr>
           <w:b/>
@@ -2437,7 +2243,6 @@
         </w:rPr>
         <w:t xml:space="preserve">Not used by </w:t>
       </w:r>
-      <w:proofErr w:type="spellStart"/>
       <w:r>
         <w:rPr>
           <w:rStyle w:val="TagName"/>
@@ -2446,7 +2251,6 @@
         </w:rPr>
         <w:t>traf</w:t>
       </w:r>
-      <w:proofErr w:type="spellEnd"/>
       <w:r>
         <w:rPr>
           <w:b/>
@@ -2495,6 +2299,7 @@
         <w:jc w:val="both"/>
       </w:pPr>
       <w:r>
+        <w:lastRenderedPageBreak/>
         <w:t xml:space="preserve">Short </w:t>
       </w:r>
       <w:r>
@@ -2573,7 +2378,6 @@
         </w:rPr>
       </w:pPr>
       <w:r>
-        <w:lastRenderedPageBreak/>
         <w:t xml:space="preserve">Short </w:t>
       </w:r>
       <w:r>
@@ -2583,10 +2387,7 @@
         <w:t>pf2</w:t>
       </w:r>
       <w:r>
-        <w:t xml:space="preserve"> – Bit Field for the front, color 2 phases</w:t>
-      </w:r>
-      <w:r>
-        <w:t xml:space="preserve">.  </w:t>
+        <w:t xml:space="preserve"> – Bit Field for the front, color 2 phases.  </w:t>
       </w:r>
       <w:r>
         <w:rPr>
@@ -2623,10 +2424,7 @@
         <w:t>pr1</w:t>
       </w:r>
       <w:r>
-        <w:t xml:space="preserve"> – Bit Field for the rear, color 1 phases</w:t>
-      </w:r>
-      <w:r>
-        <w:t xml:space="preserve">.  </w:t>
+        <w:t xml:space="preserve"> – Bit Field for the rear, color 1 phases.  </w:t>
       </w:r>
       <w:r>
         <w:rPr>
@@ -2659,10 +2457,7 @@
         <w:t>pr2</w:t>
       </w:r>
       <w:r>
-        <w:t xml:space="preserve"> – Bit Field for the rear, color 2 phases</w:t>
-      </w:r>
-      <w:r>
-        <w:t xml:space="preserve">.  </w:t>
+        <w:t xml:space="preserve"> – Bit Field for the rear, color 2 phases.  </w:t>
       </w:r>
       <w:r>
         <w:rPr>
@@ -2688,14 +2483,12 @@
       <w:r>
         <w:t xml:space="preserve">Short </w:t>
       </w:r>
-      <w:proofErr w:type="spellStart"/>
       <w:r>
         <w:rPr>
           <w:rStyle w:val="TagName"/>
         </w:rPr>
         <w:t>dimp</w:t>
       </w:r>
-      <w:proofErr w:type="spellEnd"/>
       <w:r>
         <w:t xml:space="preserve"> – The percentage to dim the lights by.  Unused. </w:t>
       </w:r>
@@ -2722,14 +2515,7 @@
           <w:b/>
           <w:i/>
         </w:rPr>
-        <w:t xml:space="preserve"> Compound Tag only</w:t>
-      </w:r>
-      <w:r>
-        <w:rPr>
-          <w:b/>
-          <w:i/>
-        </w:rPr>
-        <w:t>.</w:t>
+        <w:t xml:space="preserve"> Compound Tag only.</w:t>
       </w:r>
     </w:p>
     <w:p>
@@ -2748,14 +2534,12 @@
       <w:r>
         <w:t xml:space="preserve">Short </w:t>
       </w:r>
-      <w:proofErr w:type="spellStart"/>
       <w:r>
         <w:rPr>
           <w:rStyle w:val="TagName"/>
         </w:rPr>
         <w:t>patt</w:t>
       </w:r>
-      <w:proofErr w:type="spellEnd"/>
       <w:r>
         <w:t xml:space="preserve"> – The Traffic Director pattern to use.  </w:t>
       </w:r>
@@ -2766,7 +2550,6 @@
         </w:rPr>
         <w:t xml:space="preserve">For the </w:t>
       </w:r>
-      <w:proofErr w:type="spellStart"/>
       <w:r>
         <w:rPr>
           <w:rStyle w:val="TagName"/>
@@ -2775,7 +2558,6 @@
         </w:rPr>
         <w:t>traf</w:t>
       </w:r>
-      <w:proofErr w:type="spellEnd"/>
       <w:r>
         <w:rPr>
           <w:b/>
@@ -2807,10 +2589,7 @@
         <w:t>pat1</w:t>
       </w:r>
       <w:r>
-        <w:t xml:space="preserve"> – Contains pattern information for color 1.</w:t>
-      </w:r>
-      <w:r>
-        <w:t xml:space="preserve">  </w:t>
+        <w:t xml:space="preserve"> – Contains pattern information for color 1.  </w:t>
       </w:r>
       <w:r>
         <w:rPr>
@@ -2836,14 +2615,12 @@
       <w:r>
         <w:t xml:space="preserve">Short </w:t>
       </w:r>
-      <w:proofErr w:type="spellStart"/>
       <w:r>
         <w:rPr>
           <w:rStyle w:val="TagName"/>
         </w:rPr>
         <w:t>fcen</w:t>
       </w:r>
-      <w:proofErr w:type="spellEnd"/>
       <w:r>
         <w:t xml:space="preserve"> – The pattern ID used by the front center heads.</w:t>
       </w:r>
@@ -2864,14 +2641,12 @@
       <w:r>
         <w:t xml:space="preserve">Short </w:t>
       </w:r>
-      <w:proofErr w:type="spellStart"/>
       <w:r>
         <w:rPr>
           <w:rStyle w:val="TagName"/>
         </w:rPr>
         <w:t>finb</w:t>
       </w:r>
-      <w:proofErr w:type="spellEnd"/>
       <w:r>
         <w:t xml:space="preserve"> – The pattern ID used by the front inboard heads.</w:t>
       </w:r>
@@ -2892,14 +2667,12 @@
       <w:r>
         <w:t xml:space="preserve">Short </w:t>
       </w:r>
-      <w:proofErr w:type="spellStart"/>
       <w:r>
         <w:rPr>
           <w:rStyle w:val="TagName"/>
         </w:rPr>
         <w:t>foub</w:t>
       </w:r>
-      <w:proofErr w:type="spellEnd"/>
       <w:r>
         <w:t xml:space="preserve"> – The pattern ID used by the front outboard heads.</w:t>
       </w:r>
@@ -2920,14 +2693,12 @@
       <w:r>
         <w:t xml:space="preserve">Short </w:t>
       </w:r>
-      <w:proofErr w:type="spellStart"/>
       <w:r>
         <w:rPr>
           <w:rStyle w:val="TagName"/>
         </w:rPr>
         <w:t>ffar</w:t>
       </w:r>
-      <w:proofErr w:type="spellEnd"/>
       <w:r>
         <w:t xml:space="preserve"> – The pattern ID used by the front far heads.</w:t>
       </w:r>
@@ -2948,14 +2719,12 @@
       <w:r>
         <w:t xml:space="preserve">Short </w:t>
       </w:r>
-      <w:proofErr w:type="spellStart"/>
       <w:r>
         <w:rPr>
           <w:rStyle w:val="TagName"/>
         </w:rPr>
         <w:t>fcor</w:t>
       </w:r>
-      <w:proofErr w:type="spellEnd"/>
       <w:r>
         <w:t xml:space="preserve"> – The pattern ID used by the front corner heads.</w:t>
       </w:r>
@@ -2976,14 +2745,12 @@
       <w:r>
         <w:t xml:space="preserve">Short </w:t>
       </w:r>
-      <w:proofErr w:type="spellStart"/>
       <w:r>
         <w:rPr>
           <w:rStyle w:val="TagName"/>
         </w:rPr>
         <w:t>rcen</w:t>
       </w:r>
-      <w:proofErr w:type="spellEnd"/>
       <w:r>
         <w:t xml:space="preserve"> – The pattern ID used by the rear center heads.</w:t>
       </w:r>
@@ -3004,14 +2771,12 @@
       <w:r>
         <w:t xml:space="preserve">Short </w:t>
       </w:r>
-      <w:proofErr w:type="spellStart"/>
       <w:r>
         <w:rPr>
           <w:rStyle w:val="TagName"/>
         </w:rPr>
         <w:t>rinb</w:t>
       </w:r>
-      <w:proofErr w:type="spellEnd"/>
     </w:p>
     <w:p>
       <w:pPr>
@@ -3029,14 +2794,12 @@
       <w:r>
         <w:t xml:space="preserve">Short </w:t>
       </w:r>
-      <w:proofErr w:type="spellStart"/>
       <w:r>
         <w:rPr>
           <w:rStyle w:val="TagName"/>
         </w:rPr>
         <w:t>roub</w:t>
       </w:r>
-      <w:proofErr w:type="spellEnd"/>
     </w:p>
     <w:p>
       <w:pPr>
@@ -3054,14 +2817,12 @@
       <w:r>
         <w:t xml:space="preserve">Short </w:t>
       </w:r>
-      <w:proofErr w:type="spellStart"/>
       <w:r>
         <w:rPr>
           <w:rStyle w:val="TagName"/>
         </w:rPr>
         <w:t>rfar</w:t>
       </w:r>
-      <w:proofErr w:type="spellEnd"/>
     </w:p>
     <w:p>
       <w:pPr>
@@ -3079,14 +2840,12 @@
       <w:r>
         <w:t xml:space="preserve">Short </w:t>
       </w:r>
-      <w:proofErr w:type="spellStart"/>
       <w:r>
         <w:rPr>
           <w:rStyle w:val="TagName"/>
         </w:rPr>
         <w:t>rcor</w:t>
       </w:r>
-      <w:proofErr w:type="spellEnd"/>
     </w:p>
     <w:p>
       <w:pPr>
@@ -3120,10 +2879,7 @@
         <w:t>pat1</w:t>
       </w:r>
       <w:r>
-        <w:t>.</w:t>
-      </w:r>
-      <w:r>
-        <w:t xml:space="preserve">  </w:t>
+        <w:t xml:space="preserve">.  </w:t>
       </w:r>
       <w:r>
         <w:rPr>
@@ -3196,8 +2952,6 @@
       <w:pPr>
         <w:pStyle w:val="FootnoteText"/>
       </w:pPr>
-      <w:bookmarkStart w:id="0" w:name="_GoBack"/>
-      <w:bookmarkEnd w:id="0"/>
       <w:r>
         <w:rPr>
           <w:rStyle w:val="FootnoteReference"/>
@@ -3205,10 +2959,7 @@
         <w:t>?</w:t>
       </w:r>
       <w:r>
-        <w:t xml:space="preserve"> </w:t>
-      </w:r>
-      <w:r>
-        <w:t>I’m aware these aren’t in any specific order.  There was order originally, then we added LG_EIGHT and LG_SIX after the fact, and changing things around in an enumeration could have some wider consequences.</w:t>
+        <w:t xml:space="preserve"> I’m aware these aren’t in any specific order.  There was order originally, then we added LG_EIGHT and LG_SIX after the fact, and changing things around in an enumeration could have some wider consequences.</w:t>
       </w:r>
     </w:p>
   </w:footnote>
@@ -4518,7 +4269,7 @@
 </file>
 
 <file path=customXml/itemProps1.xml><?xml version="1.0" encoding="utf-8"?>
-<ds:datastoreItem xmlns:ds="http://schemas.openxmlformats.org/officeDocument/2006/customXml" ds:itemID="{DE4E6EC4-931F-40FE-9371-16BC06A96E4B}">
+<ds:datastoreItem xmlns:ds="http://schemas.openxmlformats.org/officeDocument/2006/customXml" ds:itemID="{D08AA289-40D0-4B82-ADE0-4DC6B16C5C4E}">
   <ds:schemaRefs>
     <ds:schemaRef ds:uri="http://schemas.openxmlformats.org/officeDocument/2006/bibliography"/>
   </ds:schemaRefs>

</xml_diff>